<commit_message>
submit documents for SE project
</commit_message>
<xml_diff>
--- a/documents/Final/content.docx
+++ b/documents/Final/content.docx
@@ -146,15 +146,7 @@
           <w:sz w:val="21"/>
           <w:szCs w:val="21"/>
         </w:rPr>
-        <w:t>Node Server</w:t>
-      </w:r>
-      <w:r>
-        <w:rPr>
-          <w:rFonts w:ascii="Times New Roman" w:hAnsi="Times New Roman" w:cs="Times New Roman"/>
-          <w:sz w:val="21"/>
-          <w:szCs w:val="21"/>
-        </w:rPr>
-        <w:t xml:space="preserve"> in</w:t>
+        <w:t>Node Server in</w:t>
       </w:r>
       <w:r>
         <w:rPr>
@@ -188,15 +180,7 @@
           <w:sz w:val="21"/>
           <w:szCs w:val="21"/>
         </w:rPr>
-        <w:t>T</w:t>
-      </w:r>
-      <w:r>
-        <w:rPr>
-          <w:rFonts w:ascii="Times New Roman" w:hAnsi="Times New Roman" w:cs="Times New Roman"/>
-          <w:sz w:val="21"/>
-          <w:szCs w:val="21"/>
-        </w:rPr>
-        <w:t>ools:</w:t>
+        <w:t>Tools:</w:t>
       </w:r>
     </w:p>
     <w:p>
@@ -359,31 +343,7 @@
           <w:sz w:val="21"/>
           <w:szCs w:val="21"/>
         </w:rPr>
-        <w:t xml:space="preserve"> </w:t>
-      </w:r>
-      <w:r>
-        <w:rPr>
-          <w:rFonts w:ascii="Times New Roman" w:hAnsi="Times New Roman" w:cs="Times New Roman"/>
-          <w:sz w:val="21"/>
-          <w:szCs w:val="21"/>
-        </w:rPr>
-        <w:t>provid</w:t>
-      </w:r>
-      <w:r>
-        <w:rPr>
-          <w:rFonts w:ascii="Times New Roman" w:hAnsi="Times New Roman" w:cs="Times New Roman"/>
-          <w:sz w:val="21"/>
-          <w:szCs w:val="21"/>
-        </w:rPr>
-        <w:t>ing</w:t>
-      </w:r>
-      <w:r>
-        <w:rPr>
-          <w:rFonts w:ascii="Times New Roman" w:hAnsi="Times New Roman" w:cs="Times New Roman"/>
-          <w:sz w:val="21"/>
-          <w:szCs w:val="21"/>
-        </w:rPr>
-        <w:t xml:space="preserve"> Vue commands in the terminal</w:t>
+        <w:t xml:space="preserve"> providing Vue commands in the terminal</w:t>
       </w:r>
     </w:p>
     <w:p>
@@ -414,39 +374,15 @@
           <w:sz w:val="21"/>
           <w:szCs w:val="21"/>
         </w:rPr>
-        <w:t>provid</w:t>
-      </w:r>
-      <w:r>
-        <w:rPr>
-          <w:rFonts w:ascii="Times New Roman" w:hAnsi="Times New Roman" w:cs="Times New Roman"/>
-          <w:sz w:val="21"/>
-          <w:szCs w:val="21"/>
-        </w:rPr>
-        <w:t>ing</w:t>
-      </w:r>
-      <w:r>
-        <w:rPr>
-          <w:rFonts w:ascii="Times New Roman" w:hAnsi="Times New Roman" w:cs="Times New Roman"/>
-          <w:sz w:val="21"/>
-          <w:szCs w:val="21"/>
-        </w:rPr>
-        <w:t xml:space="preserve"> </w:t>
-      </w:r>
-      <w:r>
-        <w:rPr>
-          <w:rFonts w:ascii="Times New Roman" w:hAnsi="Times New Roman" w:cs="Times New Roman"/>
-          <w:sz w:val="21"/>
-          <w:szCs w:val="21"/>
-        </w:rPr>
-        <w:t>serve, build, and inspect</w:t>
-      </w:r>
-      <w:r>
-        <w:rPr>
-          <w:rFonts w:ascii="Times New Roman" w:hAnsi="Times New Roman" w:cs="Times New Roman"/>
-          <w:sz w:val="21"/>
-          <w:szCs w:val="21"/>
-        </w:rPr>
-        <w:t xml:space="preserve"> </w:t>
+        <w:t xml:space="preserve">providing </w:t>
+      </w:r>
+      <w:r>
+        <w:rPr>
+          <w:rFonts w:ascii="Times New Roman" w:hAnsi="Times New Roman" w:cs="Times New Roman"/>
+          <w:sz w:val="21"/>
+          <w:szCs w:val="21"/>
+        </w:rPr>
+        <w:t xml:space="preserve">serve, build, and inspect </w:t>
       </w:r>
       <w:r>
         <w:rPr>
@@ -494,7 +430,97 @@
           <w:sz w:val="21"/>
           <w:szCs w:val="21"/>
         </w:rPr>
-        <w:t>provide</w:t>
+        <w:t>provideing</w:t>
+      </w:r>
+      <w:proofErr w:type="spellEnd"/>
+      <w:r>
+        <w:rPr>
+          <w:rFonts w:ascii="Times New Roman" w:hAnsi="Times New Roman" w:cs="Times New Roman"/>
+          <w:sz w:val="21"/>
+          <w:szCs w:val="21"/>
+        </w:rPr>
+        <w:t xml:space="preserve"> optional functions for Vue projects</w:t>
+      </w:r>
+      <w:r>
+        <w:rPr>
+          <w:rFonts w:ascii="Times New Roman" w:hAnsi="Times New Roman" w:cs="Times New Roman"/>
+          <w:sz w:val="21"/>
+          <w:szCs w:val="21"/>
+        </w:rPr>
+        <w:t>.</w:t>
+      </w:r>
+    </w:p>
+    <w:p>
+      <w:pPr>
+        <w:rPr>
+          <w:rFonts w:ascii="Times New Roman" w:hAnsi="Times New Roman" w:cs="Times New Roman"/>
+          <w:sz w:val="21"/>
+          <w:szCs w:val="21"/>
+        </w:rPr>
+      </w:pPr>
+      <w:r>
+        <w:rPr>
+          <w:rFonts w:ascii="Times New Roman" w:hAnsi="Times New Roman" w:cs="Times New Roman"/>
+          <w:sz w:val="21"/>
+          <w:szCs w:val="21"/>
+        </w:rPr>
+        <w:t>3</w:t>
+      </w:r>
+      <w:r>
+        <w:rPr>
+          <w:rFonts w:ascii="Times New Roman" w:hAnsi="Times New Roman" w:cs="Times New Roman"/>
+          <w:sz w:val="21"/>
+          <w:szCs w:val="21"/>
+        </w:rPr>
+        <w:t xml:space="preserve">. </w:t>
+      </w:r>
+      <w:r>
+        <w:rPr>
+          <w:rFonts w:ascii="Times New Roman" w:hAnsi="Times New Roman" w:cs="Times New Roman"/>
+          <w:sz w:val="21"/>
+          <w:szCs w:val="21"/>
+        </w:rPr>
+        <w:t>Webpack</w:t>
+      </w:r>
+      <w:r>
+        <w:rPr>
+          <w:rFonts w:ascii="Times New Roman" w:hAnsi="Times New Roman" w:cs="Times New Roman"/>
+          <w:sz w:val="21"/>
+          <w:szCs w:val="21"/>
+        </w:rPr>
+        <w:t xml:space="preserve">: </w:t>
+      </w:r>
+      <w:r>
+        <w:rPr>
+          <w:rFonts w:ascii="Times New Roman" w:hAnsi="Times New Roman" w:cs="Times New Roman"/>
+          <w:sz w:val="21"/>
+          <w:szCs w:val="21"/>
+        </w:rPr>
+        <w:t>A</w:t>
+      </w:r>
+      <w:r>
+        <w:rPr>
+          <w:rFonts w:ascii="Times New Roman" w:hAnsi="Times New Roman" w:cs="Times New Roman"/>
+          <w:sz w:val="21"/>
+          <w:szCs w:val="21"/>
+        </w:rPr>
+        <w:t xml:space="preserve"> tool for packag</w:t>
+      </w:r>
+      <w:r>
+        <w:rPr>
+          <w:rFonts w:ascii="Times New Roman" w:hAnsi="Times New Roman" w:cs="Times New Roman"/>
+          <w:sz w:val="21"/>
+          <w:szCs w:val="21"/>
+        </w:rPr>
+        <w:t>ing, resolving dependencies and o</w:t>
+      </w:r>
+      <w:r>
+        <w:rPr>
+          <w:rFonts w:ascii="Times New Roman" w:hAnsi="Times New Roman" w:cs="Times New Roman"/>
+          <w:sz w:val="21"/>
+          <w:szCs w:val="21"/>
+        </w:rPr>
+        <w:t>ptimiz</w:t>
       </w:r>
       <w:r>
         <w:rPr>
@@ -504,6 +530,72 @@
         </w:rPr>
         <w:t>ing</w:t>
       </w:r>
+      <w:r>
+        <w:rPr>
+          <w:rFonts w:ascii="Times New Roman" w:hAnsi="Times New Roman" w:cs="Times New Roman"/>
+          <w:sz w:val="21"/>
+          <w:szCs w:val="21"/>
+        </w:rPr>
+        <w:t xml:space="preserve"> </w:t>
+      </w:r>
+      <w:r>
+        <w:rPr>
+          <w:rFonts w:ascii="Times New Roman" w:hAnsi="Times New Roman" w:cs="Times New Roman"/>
+          <w:sz w:val="21"/>
+          <w:szCs w:val="21"/>
+        </w:rPr>
+        <w:t xml:space="preserve">structure of </w:t>
+      </w:r>
+      <w:r>
+        <w:rPr>
+          <w:rFonts w:ascii="Times New Roman" w:hAnsi="Times New Roman" w:cs="Times New Roman"/>
+          <w:sz w:val="21"/>
+          <w:szCs w:val="21"/>
+        </w:rPr>
+        <w:t>code</w:t>
+      </w:r>
+      <w:r>
+        <w:rPr>
+          <w:rFonts w:ascii="Times New Roman" w:hAnsi="Times New Roman" w:cs="Times New Roman"/>
+          <w:sz w:val="21"/>
+          <w:szCs w:val="21"/>
+        </w:rPr>
+        <w:t>.</w:t>
+      </w:r>
+    </w:p>
+    <w:p>
+      <w:pPr>
+        <w:rPr>
+          <w:rFonts w:ascii="Times New Roman" w:hAnsi="Times New Roman" w:cs="Times New Roman"/>
+          <w:sz w:val="21"/>
+          <w:szCs w:val="21"/>
+        </w:rPr>
+      </w:pPr>
+      <w:r>
+        <w:rPr>
+          <w:rFonts w:ascii="Times New Roman" w:hAnsi="Times New Roman" w:cs="Times New Roman"/>
+          <w:sz w:val="21"/>
+          <w:szCs w:val="21"/>
+        </w:rPr>
+        <w:t>4</w:t>
+      </w:r>
+      <w:r>
+        <w:rPr>
+          <w:rFonts w:ascii="Times New Roman" w:hAnsi="Times New Roman" w:cs="Times New Roman"/>
+          <w:sz w:val="21"/>
+          <w:szCs w:val="21"/>
+        </w:rPr>
+        <w:t xml:space="preserve">. </w:t>
+      </w:r>
+      <w:proofErr w:type="spellStart"/>
+      <w:r>
+        <w:rPr>
+          <w:rFonts w:ascii="Times New Roman" w:hAnsi="Times New Roman" w:cs="Times New Roman"/>
+          <w:sz w:val="21"/>
+          <w:szCs w:val="21"/>
+        </w:rPr>
+        <w:t>Eslint</w:t>
+      </w:r>
       <w:proofErr w:type="spellEnd"/>
       <w:r>
         <w:rPr>
@@ -511,56 +603,15 @@
           <w:sz w:val="21"/>
           <w:szCs w:val="21"/>
         </w:rPr>
-        <w:t xml:space="preserve"> optional functions for Vue projects</w:t>
-      </w:r>
-      <w:r>
-        <w:rPr>
-          <w:rFonts w:ascii="Times New Roman" w:hAnsi="Times New Roman" w:cs="Times New Roman"/>
-          <w:sz w:val="21"/>
-          <w:szCs w:val="21"/>
-        </w:rPr>
-        <w:t>.</w:t>
-      </w:r>
-    </w:p>
-    <w:p>
-      <w:pPr>
-        <w:rPr>
-          <w:rFonts w:ascii="Times New Roman" w:hAnsi="Times New Roman" w:cs="Times New Roman"/>
-          <w:sz w:val="21"/>
-          <w:szCs w:val="21"/>
-        </w:rPr>
-      </w:pPr>
-      <w:r>
-        <w:rPr>
-          <w:rFonts w:ascii="Times New Roman" w:hAnsi="Times New Roman" w:cs="Times New Roman"/>
-          <w:sz w:val="21"/>
-          <w:szCs w:val="21"/>
-        </w:rPr>
-        <w:t>3</w:t>
-      </w:r>
-      <w:r>
-        <w:rPr>
-          <w:rFonts w:ascii="Times New Roman" w:hAnsi="Times New Roman" w:cs="Times New Roman"/>
-          <w:sz w:val="21"/>
-          <w:szCs w:val="21"/>
-        </w:rPr>
-        <w:t xml:space="preserve">. </w:t>
-      </w:r>
-      <w:r>
-        <w:rPr>
-          <w:rFonts w:ascii="Times New Roman" w:hAnsi="Times New Roman" w:cs="Times New Roman"/>
-          <w:sz w:val="21"/>
-          <w:szCs w:val="21"/>
-        </w:rPr>
-        <w:t>Webpack</w:t>
-      </w:r>
-      <w:r>
-        <w:rPr>
-          <w:rFonts w:ascii="Times New Roman" w:hAnsi="Times New Roman" w:cs="Times New Roman"/>
-          <w:sz w:val="21"/>
-          <w:szCs w:val="21"/>
-        </w:rPr>
-        <w:t xml:space="preserve">: </w:t>
+        <w:t>:</w:t>
+      </w:r>
+      <w:r>
+        <w:rPr>
+          <w:rFonts w:ascii="Times New Roman" w:hAnsi="Times New Roman" w:cs="Times New Roman"/>
+          <w:sz w:val="21"/>
+          <w:szCs w:val="21"/>
+        </w:rPr>
+        <w:t xml:space="preserve"> </w:t>
       </w:r>
       <w:r>
         <w:rPr>
@@ -576,31 +627,48 @@
           <w:sz w:val="21"/>
           <w:szCs w:val="21"/>
         </w:rPr>
-        <w:t xml:space="preserve"> tool for packag</w:t>
-      </w:r>
-      <w:r>
-        <w:rPr>
-          <w:rFonts w:ascii="Times New Roman" w:hAnsi="Times New Roman" w:cs="Times New Roman"/>
-          <w:sz w:val="21"/>
-          <w:szCs w:val="21"/>
-        </w:rPr>
-        <w:t>ing, resolving dependencies and o</w:t>
-      </w:r>
-      <w:r>
-        <w:rPr>
-          <w:rFonts w:ascii="Times New Roman" w:hAnsi="Times New Roman" w:cs="Times New Roman"/>
-          <w:sz w:val="21"/>
-          <w:szCs w:val="21"/>
-        </w:rPr>
-        <w:t>ptimiz</w:t>
-      </w:r>
-      <w:r>
-        <w:rPr>
-          <w:rFonts w:ascii="Times New Roman" w:hAnsi="Times New Roman" w:cs="Times New Roman"/>
-          <w:sz w:val="21"/>
-          <w:szCs w:val="21"/>
-        </w:rPr>
-        <w:t>ing</w:t>
+        <w:t xml:space="preserve"> static code checking tool that checks whether </w:t>
+      </w:r>
+      <w:r>
+        <w:rPr>
+          <w:rFonts w:ascii="Times New Roman" w:hAnsi="Times New Roman" w:cs="Times New Roman"/>
+          <w:sz w:val="21"/>
+          <w:szCs w:val="21"/>
+        </w:rPr>
+        <w:t>our</w:t>
+      </w:r>
+      <w:r>
+        <w:rPr>
+          <w:rFonts w:ascii="Times New Roman" w:hAnsi="Times New Roman" w:cs="Times New Roman"/>
+          <w:sz w:val="21"/>
+          <w:szCs w:val="21"/>
+        </w:rPr>
+        <w:t xml:space="preserve"> JavaScript code meets the specified rules.</w:t>
+      </w:r>
+    </w:p>
+    <w:p>
+      <w:pPr>
+        <w:rPr>
+          <w:rFonts w:ascii="Times New Roman" w:hAnsi="Times New Roman" w:cs="Times New Roman"/>
+          <w:sz w:val="21"/>
+          <w:szCs w:val="21"/>
+        </w:rPr>
+      </w:pPr>
+      <w:r>
+        <w:rPr>
+          <w:rFonts w:ascii="Times New Roman" w:hAnsi="Times New Roman" w:cs="Times New Roman"/>
+          <w:sz w:val="21"/>
+          <w:szCs w:val="21"/>
+        </w:rPr>
+        <w:t>5</w:t>
+      </w:r>
+      <w:r>
+        <w:rPr>
+          <w:rFonts w:ascii="Times New Roman" w:hAnsi="Times New Roman" w:cs="Times New Roman"/>
+          <w:sz w:val="21"/>
+          <w:szCs w:val="21"/>
+        </w:rPr>
+        <w:t>. Babel:</w:t>
       </w:r>
       <w:r>
         <w:rPr>
@@ -616,66 +684,15 @@
           <w:sz w:val="21"/>
           <w:szCs w:val="21"/>
         </w:rPr>
-        <w:t xml:space="preserve">structure of </w:t>
-      </w:r>
-      <w:r>
-        <w:rPr>
-          <w:rFonts w:ascii="Times New Roman" w:hAnsi="Times New Roman" w:cs="Times New Roman"/>
-          <w:sz w:val="21"/>
-          <w:szCs w:val="21"/>
-        </w:rPr>
-        <w:t>code</w:t>
-      </w:r>
-      <w:r>
-        <w:rPr>
-          <w:rFonts w:ascii="Times New Roman" w:hAnsi="Times New Roman" w:cs="Times New Roman"/>
-          <w:sz w:val="21"/>
-          <w:szCs w:val="21"/>
-        </w:rPr>
-        <w:t>.</w:t>
-      </w:r>
-    </w:p>
-    <w:p>
-      <w:pPr>
-        <w:rPr>
-          <w:rFonts w:ascii="Times New Roman" w:hAnsi="Times New Roman" w:cs="Times New Roman"/>
-          <w:sz w:val="21"/>
-          <w:szCs w:val="21"/>
-        </w:rPr>
-      </w:pPr>
-      <w:r>
-        <w:rPr>
-          <w:rFonts w:ascii="Times New Roman" w:hAnsi="Times New Roman" w:cs="Times New Roman"/>
-          <w:sz w:val="21"/>
-          <w:szCs w:val="21"/>
-        </w:rPr>
-        <w:t>4</w:t>
-      </w:r>
-      <w:r>
-        <w:rPr>
-          <w:rFonts w:ascii="Times New Roman" w:hAnsi="Times New Roman" w:cs="Times New Roman"/>
-          <w:sz w:val="21"/>
-          <w:szCs w:val="21"/>
-        </w:rPr>
-        <w:t xml:space="preserve">. </w:t>
-      </w:r>
-      <w:proofErr w:type="spellStart"/>
-      <w:r>
-        <w:rPr>
-          <w:rFonts w:ascii="Times New Roman" w:hAnsi="Times New Roman" w:cs="Times New Roman"/>
-          <w:sz w:val="21"/>
-          <w:szCs w:val="21"/>
-        </w:rPr>
-        <w:t>Eslint</w:t>
-      </w:r>
-      <w:proofErr w:type="spellEnd"/>
-      <w:r>
-        <w:rPr>
-          <w:rFonts w:ascii="Times New Roman" w:hAnsi="Times New Roman" w:cs="Times New Roman"/>
-          <w:sz w:val="21"/>
-          <w:szCs w:val="21"/>
-        </w:rPr>
-        <w:t>:</w:t>
+        <w:t xml:space="preserve">A </w:t>
+      </w:r>
+      <w:r>
+        <w:rPr>
+          <w:rFonts w:ascii="Times New Roman" w:hAnsi="Times New Roman" w:cs="Times New Roman"/>
+          <w:sz w:val="21"/>
+          <w:szCs w:val="21"/>
+        </w:rPr>
+        <w:t>ES6 transcoder</w:t>
       </w:r>
       <w:r>
         <w:rPr>
@@ -691,95 +708,6 @@
           <w:sz w:val="21"/>
           <w:szCs w:val="21"/>
         </w:rPr>
-        <w:t>A</w:t>
-      </w:r>
-      <w:r>
-        <w:rPr>
-          <w:rFonts w:ascii="Times New Roman" w:hAnsi="Times New Roman" w:cs="Times New Roman"/>
-          <w:sz w:val="21"/>
-          <w:szCs w:val="21"/>
-        </w:rPr>
-        <w:t xml:space="preserve"> static code checking tool that checks whether </w:t>
-      </w:r>
-      <w:r>
-        <w:rPr>
-          <w:rFonts w:ascii="Times New Roman" w:hAnsi="Times New Roman" w:cs="Times New Roman"/>
-          <w:sz w:val="21"/>
-          <w:szCs w:val="21"/>
-        </w:rPr>
-        <w:t>our</w:t>
-      </w:r>
-      <w:r>
-        <w:rPr>
-          <w:rFonts w:ascii="Times New Roman" w:hAnsi="Times New Roman" w:cs="Times New Roman"/>
-          <w:sz w:val="21"/>
-          <w:szCs w:val="21"/>
-        </w:rPr>
-        <w:t xml:space="preserve"> JavaScript code meets the specified rules.</w:t>
-      </w:r>
-    </w:p>
-    <w:p>
-      <w:pPr>
-        <w:rPr>
-          <w:rFonts w:ascii="Times New Roman" w:hAnsi="Times New Roman" w:cs="Times New Roman"/>
-          <w:sz w:val="21"/>
-          <w:szCs w:val="21"/>
-        </w:rPr>
-      </w:pPr>
-      <w:r>
-        <w:rPr>
-          <w:rFonts w:ascii="Times New Roman" w:hAnsi="Times New Roman" w:cs="Times New Roman"/>
-          <w:sz w:val="21"/>
-          <w:szCs w:val="21"/>
-        </w:rPr>
-        <w:t>5</w:t>
-      </w:r>
-      <w:r>
-        <w:rPr>
-          <w:rFonts w:ascii="Times New Roman" w:hAnsi="Times New Roman" w:cs="Times New Roman"/>
-          <w:sz w:val="21"/>
-          <w:szCs w:val="21"/>
-        </w:rPr>
-        <w:t>. Babel:</w:t>
-      </w:r>
-      <w:r>
-        <w:rPr>
-          <w:rFonts w:ascii="Times New Roman" w:hAnsi="Times New Roman" w:cs="Times New Roman"/>
-          <w:sz w:val="21"/>
-          <w:szCs w:val="21"/>
-        </w:rPr>
-        <w:t xml:space="preserve"> </w:t>
-      </w:r>
-      <w:r>
-        <w:rPr>
-          <w:rFonts w:ascii="Times New Roman" w:hAnsi="Times New Roman" w:cs="Times New Roman"/>
-          <w:sz w:val="21"/>
-          <w:szCs w:val="21"/>
-        </w:rPr>
-        <w:t xml:space="preserve">A </w:t>
-      </w:r>
-      <w:r>
-        <w:rPr>
-          <w:rFonts w:ascii="Times New Roman" w:hAnsi="Times New Roman" w:cs="Times New Roman"/>
-          <w:sz w:val="21"/>
-          <w:szCs w:val="21"/>
-        </w:rPr>
-        <w:t>ES6 transcoder</w:t>
-      </w:r>
-      <w:r>
-        <w:rPr>
-          <w:rFonts w:ascii="Times New Roman" w:hAnsi="Times New Roman" w:cs="Times New Roman"/>
-          <w:sz w:val="21"/>
-          <w:szCs w:val="21"/>
-        </w:rPr>
-        <w:t xml:space="preserve"> </w:t>
-      </w:r>
-      <w:r>
-        <w:rPr>
-          <w:rFonts w:ascii="Times New Roman" w:hAnsi="Times New Roman" w:cs="Times New Roman"/>
-          <w:sz w:val="21"/>
-          <w:szCs w:val="21"/>
-        </w:rPr>
         <w:t>tool</w:t>
       </w:r>
       <w:r>
@@ -843,34 +771,18 @@
     <w:p>
       <w:pPr>
         <w:rPr>
-          <w:rFonts w:ascii="Times New Roman" w:hAnsi="Times New Roman" w:cs="Times New Roman" w:hint="eastAsia"/>
-          <w:sz w:val="21"/>
-          <w:szCs w:val="21"/>
-        </w:rPr>
-      </w:pPr>
-      <w:r>
-        <w:rPr>
-          <w:rFonts w:ascii="Times New Roman" w:hAnsi="Times New Roman" w:cs="Times New Roman"/>
-          <w:sz w:val="21"/>
-          <w:szCs w:val="21"/>
-        </w:rPr>
-        <w:t>4.3.3.</w:t>
-      </w:r>
-      <w:r>
-        <w:rPr>
-          <w:rFonts w:ascii="Times New Roman" w:hAnsi="Times New Roman" w:cs="Times New Roman"/>
-          <w:sz w:val="21"/>
-          <w:szCs w:val="21"/>
-        </w:rPr>
-        <w:t>2</w:t>
-      </w:r>
-      <w:r>
-        <w:rPr>
-          <w:rFonts w:ascii="Times New Roman" w:hAnsi="Times New Roman" w:cs="Times New Roman"/>
-          <w:sz w:val="21"/>
-          <w:szCs w:val="21"/>
-        </w:rPr>
-        <w:t xml:space="preserve"> Basic Architecture</w:t>
+          <w:rFonts w:ascii="Times New Roman" w:hAnsi="Times New Roman" w:cs="Times New Roman"/>
+          <w:sz w:val="21"/>
+          <w:szCs w:val="21"/>
+        </w:rPr>
+      </w:pPr>
+      <w:r>
+        <w:rPr>
+          <w:rFonts w:ascii="Times New Roman" w:hAnsi="Times New Roman" w:cs="Times New Roman"/>
+          <w:sz w:val="21"/>
+          <w:szCs w:val="21"/>
+        </w:rPr>
+        <w:t>4.3.3.2 Basic Architecture</w:t>
       </w:r>
     </w:p>
     <w:p>
@@ -1015,15 +927,7 @@
           <w:sz w:val="21"/>
           <w:szCs w:val="21"/>
         </w:rPr>
-        <w:t xml:space="preserve">For </w:t>
-      </w:r>
-      <w:r>
-        <w:rPr>
-          <w:rFonts w:ascii="Times New Roman" w:hAnsi="Times New Roman" w:cs="Times New Roman"/>
-          <w:sz w:val="21"/>
-          <w:szCs w:val="21"/>
-        </w:rPr>
-        <w:t>common data</w:t>
+        <w:t>For common data</w:t>
       </w:r>
       <w:r>
         <w:rPr>
@@ -1224,7 +1128,7 @@
     <w:p>
       <w:pPr>
         <w:rPr>
-          <w:rFonts w:ascii="Times New Roman" w:hAnsi="Times New Roman" w:cs="Times New Roman" w:hint="eastAsia"/>
+          <w:rFonts w:ascii="Times New Roman" w:hAnsi="Times New Roman" w:cs="Times New Roman"/>
           <w:sz w:val="21"/>
           <w:szCs w:val="21"/>
         </w:rPr>
@@ -1431,7 +1335,7 @@
     <w:p>
       <w:pPr>
         <w:rPr>
-          <w:rFonts w:ascii="Times New Roman" w:hAnsi="Times New Roman" w:cs="Times New Roman" w:hint="eastAsia"/>
+          <w:rFonts w:ascii="Times New Roman" w:hAnsi="Times New Roman" w:cs="Times New Roman"/>
           <w:sz w:val="21"/>
           <w:szCs w:val="21"/>
         </w:rPr>
@@ -1578,23 +1482,7 @@
           <w:sz w:val="21"/>
           <w:szCs w:val="21"/>
         </w:rPr>
-        <w:t xml:space="preserve">For displaying the data, the code for </w:t>
-      </w:r>
-      <w:r>
-        <w:rPr>
-          <w:rFonts w:ascii="Times New Roman" w:hAnsi="Times New Roman" w:cs="Times New Roman"/>
-          <w:sz w:val="21"/>
-          <w:szCs w:val="21"/>
-        </w:rPr>
-        <w:t>UI logic</w:t>
-      </w:r>
-      <w:r>
-        <w:rPr>
-          <w:rFonts w:ascii="Times New Roman" w:hAnsi="Times New Roman" w:cs="Times New Roman"/>
-          <w:sz w:val="21"/>
-          <w:szCs w:val="21"/>
-        </w:rPr>
-        <w:t xml:space="preserve"> implements with UI views.</w:t>
+        <w:t>For displaying the data, the code for UI logic implements with UI views.</w:t>
       </w:r>
     </w:p>
     <w:p>
@@ -1606,7 +1494,7 @@
         </w:numPr>
         <w:ind w:firstLineChars="0"/>
         <w:rPr>
-          <w:rFonts w:ascii="Times New Roman" w:hAnsi="Times New Roman" w:cs="Times New Roman" w:hint="eastAsia"/>
+          <w:rFonts w:ascii="Times New Roman" w:hAnsi="Times New Roman" w:cs="Times New Roman"/>
           <w:sz w:val="21"/>
           <w:szCs w:val="21"/>
         </w:rPr>
@@ -1711,27 +1599,7 @@
           <w:sz w:val="18"/>
           <w:szCs w:val="18"/>
         </w:rPr>
-        <w:t>Figure 4</w:t>
-      </w:r>
-      <w:r>
-        <w:rPr>
-          <w:rFonts w:asciiTheme="majorBidi" w:eastAsia="宋体" w:hAnsiTheme="majorBidi" w:cstheme="majorBidi"/>
-          <w:b/>
-          <w:bCs/>
-          <w:sz w:val="18"/>
-          <w:szCs w:val="18"/>
-        </w:rPr>
-        <w:t>.3.</w:t>
-      </w:r>
-      <w:r>
-        <w:rPr>
-          <w:rFonts w:asciiTheme="majorBidi" w:eastAsia="宋体" w:hAnsiTheme="majorBidi" w:cstheme="majorBidi"/>
-          <w:b/>
-          <w:bCs/>
-          <w:sz w:val="18"/>
-          <w:szCs w:val="18"/>
-        </w:rPr>
-        <w:t xml:space="preserve">x </w:t>
+        <w:t xml:space="preserve">Figure 4.3.x </w:t>
       </w:r>
       <w:r>
         <w:rPr>
@@ -1807,15 +1675,57 @@
           <w:sz w:val="21"/>
           <w:szCs w:val="21"/>
         </w:rPr>
-        <w:t>4.3.3.</w:t>
-      </w:r>
-      <w:r>
-        <w:rPr>
-          <w:rFonts w:ascii="Times New Roman" w:hAnsi="Times New Roman" w:cs="Times New Roman"/>
-          <w:sz w:val="21"/>
-          <w:szCs w:val="21"/>
-        </w:rPr>
-        <w:t>3</w:t>
+        <w:t xml:space="preserve">4.3.3.3 Advantage </w:t>
+      </w:r>
+      <w:r>
+        <w:rPr>
+          <w:rFonts w:ascii="Times New Roman" w:hAnsi="Times New Roman" w:cs="Times New Roman"/>
+          <w:sz w:val="21"/>
+          <w:szCs w:val="21"/>
+        </w:rPr>
+        <w:t>of MVVM:</w:t>
+      </w:r>
+    </w:p>
+    <w:p>
+      <w:pPr>
+        <w:rPr>
+          <w:rFonts w:ascii="Times New Roman" w:hAnsi="Times New Roman" w:cs="Times New Roman"/>
+          <w:sz w:val="21"/>
+          <w:szCs w:val="21"/>
+        </w:rPr>
+      </w:pPr>
+      <w:r>
+        <w:rPr>
+          <w:rFonts w:ascii="Times New Roman" w:hAnsi="Times New Roman" w:cs="Times New Roman"/>
+          <w:sz w:val="21"/>
+          <w:szCs w:val="21"/>
+        </w:rPr>
+        <w:t xml:space="preserve">1. </w:t>
+      </w:r>
+      <w:r>
+        <w:rPr>
+          <w:rFonts w:ascii="Times New Roman" w:hAnsi="Times New Roman" w:cs="Times New Roman"/>
+          <w:sz w:val="21"/>
+          <w:szCs w:val="21"/>
+        </w:rPr>
+        <w:t>Data driven</w:t>
+      </w:r>
+    </w:p>
+    <w:p>
+      <w:pPr>
+        <w:rPr>
+          <w:rFonts w:ascii="Times New Roman" w:hAnsi="Times New Roman" w:cs="Times New Roman"/>
+          <w:sz w:val="21"/>
+          <w:szCs w:val="21"/>
+        </w:rPr>
+      </w:pPr>
+      <w:r>
+        <w:rPr>
+          <w:rFonts w:ascii="Times New Roman" w:hAnsi="Times New Roman" w:cs="Times New Roman"/>
+          <w:sz w:val="21"/>
+          <w:szCs w:val="21"/>
+        </w:rPr>
+        <w:t>In MVVM, data and business logic are in a separate View</w:t>
       </w:r>
       <w:r>
         <w:rPr>
@@ -1831,57 +1741,7 @@
           <w:sz w:val="21"/>
           <w:szCs w:val="21"/>
         </w:rPr>
-        <w:t xml:space="preserve">Advantage </w:t>
-      </w:r>
-      <w:r>
-        <w:rPr>
-          <w:rFonts w:ascii="Times New Roman" w:hAnsi="Times New Roman" w:cs="Times New Roman"/>
-          <w:sz w:val="21"/>
-          <w:szCs w:val="21"/>
-        </w:rPr>
-        <w:t>of MVVM:</w:t>
-      </w:r>
-    </w:p>
-    <w:p>
-      <w:pPr>
-        <w:rPr>
-          <w:rFonts w:ascii="Times New Roman" w:hAnsi="Times New Roman" w:cs="Times New Roman"/>
-          <w:sz w:val="21"/>
-          <w:szCs w:val="21"/>
-        </w:rPr>
-      </w:pPr>
-      <w:r>
-        <w:rPr>
-          <w:rFonts w:ascii="Times New Roman" w:hAnsi="Times New Roman" w:cs="Times New Roman"/>
-          <w:sz w:val="21"/>
-          <w:szCs w:val="21"/>
-        </w:rPr>
-        <w:t xml:space="preserve">1. </w:t>
-      </w:r>
-      <w:r>
-        <w:rPr>
-          <w:rFonts w:ascii="Times New Roman" w:hAnsi="Times New Roman" w:cs="Times New Roman"/>
-          <w:sz w:val="21"/>
-          <w:szCs w:val="21"/>
-        </w:rPr>
-        <w:t>Data driven</w:t>
-      </w:r>
-    </w:p>
-    <w:p>
-      <w:pPr>
-        <w:rPr>
-          <w:rFonts w:ascii="Times New Roman" w:hAnsi="Times New Roman" w:cs="Times New Roman"/>
-          <w:sz w:val="21"/>
-          <w:szCs w:val="21"/>
-        </w:rPr>
-      </w:pPr>
-      <w:r>
-        <w:rPr>
-          <w:rFonts w:ascii="Times New Roman" w:hAnsi="Times New Roman" w:cs="Times New Roman"/>
-          <w:sz w:val="21"/>
-          <w:szCs w:val="21"/>
-        </w:rPr>
-        <w:t>In MVVM, data and business logic are in a separate View</w:t>
+        <w:t>Model. As long as the View</w:t>
       </w:r>
       <w:r>
         <w:rPr>
@@ -1897,7 +1757,50 @@
           <w:sz w:val="21"/>
           <w:szCs w:val="21"/>
         </w:rPr>
-        <w:t>Model. As long as the View</w:t>
+        <w:t>Model focuses on data and business logic, it does not need to deal with UI or control. The data automatically drives the UI to automatically update the UI, and the change of UI automatically feeds back to the data at the same time. The data becomes the dominant factor, so as long as the data is concerned in the business logic processing, it is convenient and much simpler.</w:t>
+      </w:r>
+    </w:p>
+    <w:p>
+      <w:pPr>
+        <w:rPr>
+          <w:rFonts w:ascii="Times New Roman" w:hAnsi="Times New Roman" w:cs="Times New Roman"/>
+          <w:sz w:val="21"/>
+          <w:szCs w:val="21"/>
+        </w:rPr>
+      </w:pPr>
+    </w:p>
+    <w:p>
+      <w:pPr>
+        <w:rPr>
+          <w:rFonts w:ascii="Times New Roman" w:hAnsi="Times New Roman" w:cs="Times New Roman"/>
+          <w:sz w:val="21"/>
+          <w:szCs w:val="21"/>
+        </w:rPr>
+      </w:pPr>
+      <w:r>
+        <w:rPr>
+          <w:rFonts w:ascii="Times New Roman" w:hAnsi="Times New Roman" w:cs="Times New Roman"/>
+          <w:sz w:val="21"/>
+          <w:szCs w:val="21"/>
+        </w:rPr>
+        <w:t>Low coupling degree</w:t>
+      </w:r>
+    </w:p>
+    <w:p>
+      <w:pPr>
+        <w:rPr>
+          <w:rFonts w:ascii="Times New Roman" w:hAnsi="Times New Roman" w:cs="Times New Roman"/>
+          <w:sz w:val="21"/>
+          <w:szCs w:val="21"/>
+        </w:rPr>
+      </w:pPr>
+      <w:r>
+        <w:rPr>
+          <w:rFonts w:ascii="Times New Roman" w:hAnsi="Times New Roman" w:cs="Times New Roman"/>
+          <w:sz w:val="21"/>
+          <w:szCs w:val="21"/>
+        </w:rPr>
+        <w:t>In MVVM, data is independent of UI. View</w:t>
       </w:r>
       <w:r>
         <w:rPr>
@@ -1913,50 +1816,7 @@
           <w:sz w:val="21"/>
           <w:szCs w:val="21"/>
         </w:rPr>
-        <w:t>Model focuses on data and business logic, it does not need to deal with UI or control. The data automatically drives the UI to automatically update the UI, and the change of UI automatically feeds back to the data at the same time. The data becomes the dominant factor, so as long as the data is concerned in the business logic processing, it is convenient and much simpler.</w:t>
-      </w:r>
-    </w:p>
-    <w:p>
-      <w:pPr>
-        <w:rPr>
-          <w:rFonts w:ascii="Times New Roman" w:hAnsi="Times New Roman" w:cs="Times New Roman"/>
-          <w:sz w:val="21"/>
-          <w:szCs w:val="21"/>
-        </w:rPr>
-      </w:pPr>
-    </w:p>
-    <w:p>
-      <w:pPr>
-        <w:rPr>
-          <w:rFonts w:ascii="Times New Roman" w:hAnsi="Times New Roman" w:cs="Times New Roman"/>
-          <w:sz w:val="21"/>
-          <w:szCs w:val="21"/>
-        </w:rPr>
-      </w:pPr>
-      <w:r>
-        <w:rPr>
-          <w:rFonts w:ascii="Times New Roman" w:hAnsi="Times New Roman" w:cs="Times New Roman"/>
-          <w:sz w:val="21"/>
-          <w:szCs w:val="21"/>
-        </w:rPr>
-        <w:t>Low coupling degree</w:t>
-      </w:r>
-    </w:p>
-    <w:p>
-      <w:pPr>
-        <w:rPr>
-          <w:rFonts w:ascii="Times New Roman" w:hAnsi="Times New Roman" w:cs="Times New Roman"/>
-          <w:sz w:val="21"/>
-          <w:szCs w:val="21"/>
-        </w:rPr>
-      </w:pPr>
-      <w:r>
-        <w:rPr>
-          <w:rFonts w:ascii="Times New Roman" w:hAnsi="Times New Roman" w:cs="Times New Roman"/>
-          <w:sz w:val="21"/>
-          <w:szCs w:val="21"/>
-        </w:rPr>
-        <w:t>In MVVM, data is independent of UI. View</w:t>
+        <w:t>Model is only responsible for processing and providing data. How the UI wants to process data is up to the UI itself. View</w:t>
       </w:r>
       <w:r>
         <w:rPr>
@@ -1972,7 +1832,50 @@
           <w:sz w:val="21"/>
           <w:szCs w:val="21"/>
         </w:rPr>
-        <w:t>Model is only responsible for processing and providing data. How the UI wants to process data is up to the UI itself. View</w:t>
+        <w:t>Model does not involve anything related to UI and does not hold the reference of UI control</w:t>
+      </w:r>
+    </w:p>
+    <w:p>
+      <w:pPr>
+        <w:rPr>
+          <w:rFonts w:ascii="Times New Roman" w:hAnsi="Times New Roman" w:cs="Times New Roman"/>
+          <w:sz w:val="21"/>
+          <w:szCs w:val="21"/>
+        </w:rPr>
+      </w:pPr>
+    </w:p>
+    <w:p>
+      <w:pPr>
+        <w:rPr>
+          <w:rFonts w:ascii="Times New Roman" w:hAnsi="Times New Roman" w:cs="Times New Roman"/>
+          <w:sz w:val="21"/>
+          <w:szCs w:val="21"/>
+        </w:rPr>
+      </w:pPr>
+      <w:r>
+        <w:rPr>
+          <w:rFonts w:ascii="Times New Roman" w:hAnsi="Times New Roman" w:cs="Times New Roman"/>
+          <w:sz w:val="21"/>
+          <w:szCs w:val="21"/>
+        </w:rPr>
+        <w:t>Reusability</w:t>
+      </w:r>
+    </w:p>
+    <w:p>
+      <w:pPr>
+        <w:rPr>
+          <w:rFonts w:ascii="Times New Roman" w:hAnsi="Times New Roman" w:cs="Times New Roman"/>
+          <w:sz w:val="21"/>
+          <w:szCs w:val="21"/>
+        </w:rPr>
+      </w:pPr>
+      <w:r>
+        <w:rPr>
+          <w:rFonts w:ascii="Times New Roman" w:hAnsi="Times New Roman" w:cs="Times New Roman"/>
+          <w:sz w:val="21"/>
+          <w:szCs w:val="21"/>
+        </w:rPr>
+        <w:t>A View</w:t>
       </w:r>
       <w:r>
         <w:rPr>
@@ -1988,50 +1891,66 @@
           <w:sz w:val="21"/>
           <w:szCs w:val="21"/>
         </w:rPr>
-        <w:t>Model does not involve anything related to UI and does not hold the reference of UI control</w:t>
-      </w:r>
-    </w:p>
-    <w:p>
-      <w:pPr>
-        <w:rPr>
-          <w:rFonts w:ascii="Times New Roman" w:hAnsi="Times New Roman" w:cs="Times New Roman"/>
-          <w:sz w:val="21"/>
-          <w:szCs w:val="21"/>
-        </w:rPr>
-      </w:pPr>
-    </w:p>
-    <w:p>
-      <w:pPr>
-        <w:rPr>
-          <w:rFonts w:ascii="Times New Roman" w:hAnsi="Times New Roman" w:cs="Times New Roman" w:hint="eastAsia"/>
-          <w:sz w:val="21"/>
-          <w:szCs w:val="21"/>
-        </w:rPr>
-      </w:pPr>
-      <w:r>
-        <w:rPr>
-          <w:rFonts w:ascii="Times New Roman" w:hAnsi="Times New Roman" w:cs="Times New Roman"/>
-          <w:sz w:val="21"/>
-          <w:szCs w:val="21"/>
-        </w:rPr>
-        <w:t>Reusability</w:t>
-      </w:r>
-    </w:p>
-    <w:p>
-      <w:pPr>
-        <w:rPr>
-          <w:rFonts w:ascii="Times New Roman" w:hAnsi="Times New Roman" w:cs="Times New Roman"/>
-          <w:sz w:val="21"/>
-          <w:szCs w:val="21"/>
-        </w:rPr>
-      </w:pPr>
-      <w:r>
-        <w:rPr>
-          <w:rFonts w:ascii="Times New Roman" w:hAnsi="Times New Roman" w:cs="Times New Roman"/>
-          <w:sz w:val="21"/>
-          <w:szCs w:val="21"/>
-        </w:rPr>
-        <w:t>A View</w:t>
+        <w:t>Model can be reused in multiple views. The same data is displayed in different UIs. For frequent version iteration UI changes, just change the view layer</w:t>
+      </w:r>
+      <w:r>
+        <w:rPr>
+          <w:rFonts w:ascii="Times New Roman" w:hAnsi="Times New Roman" w:cs="Times New Roman"/>
+          <w:sz w:val="21"/>
+          <w:szCs w:val="21"/>
+        </w:rPr>
+        <w:t>.</w:t>
+      </w:r>
+    </w:p>
+    <w:p>
+      <w:pPr>
+        <w:rPr>
+          <w:rFonts w:ascii="Times New Roman" w:hAnsi="Times New Roman" w:cs="Times New Roman"/>
+          <w:sz w:val="21"/>
+          <w:szCs w:val="21"/>
+        </w:rPr>
+      </w:pPr>
+    </w:p>
+    <w:p>
+      <w:pPr>
+        <w:rPr>
+          <w:rFonts w:ascii="Times New Roman" w:hAnsi="Times New Roman" w:cs="Times New Roman"/>
+          <w:sz w:val="21"/>
+          <w:szCs w:val="21"/>
+        </w:rPr>
+      </w:pPr>
+      <w:r>
+        <w:rPr>
+          <w:rFonts w:ascii="Times New Roman" w:hAnsi="Times New Roman" w:cs="Times New Roman"/>
+          <w:sz w:val="21"/>
+          <w:szCs w:val="21"/>
+        </w:rPr>
+        <w:t>U</w:t>
+      </w:r>
+      <w:r>
+        <w:rPr>
+          <w:rFonts w:ascii="Times New Roman" w:hAnsi="Times New Roman" w:cs="Times New Roman"/>
+          <w:sz w:val="21"/>
+          <w:szCs w:val="21"/>
+        </w:rPr>
+        <w:t>nit testing</w:t>
+      </w:r>
+    </w:p>
+    <w:p>
+      <w:pPr>
+        <w:rPr>
+          <w:rFonts w:ascii="Times New Roman" w:hAnsi="Times New Roman" w:cs="Times New Roman"/>
+          <w:sz w:val="21"/>
+          <w:szCs w:val="21"/>
+        </w:rPr>
+      </w:pPr>
+      <w:r>
+        <w:rPr>
+          <w:rFonts w:ascii="Times New Roman" w:hAnsi="Times New Roman" w:cs="Times New Roman"/>
+          <w:sz w:val="21"/>
+          <w:szCs w:val="21"/>
+        </w:rPr>
+        <w:t>The data and business logic are in the View</w:t>
       </w:r>
       <w:r>
         <w:rPr>
@@ -2047,81 +1966,6 @@
           <w:sz w:val="21"/>
           <w:szCs w:val="21"/>
         </w:rPr>
-        <w:t>Model can be reused in multiple views. The same data is displayed in different UIs. For frequent version iteration UI changes, just change the view layer</w:t>
-      </w:r>
-      <w:r>
-        <w:rPr>
-          <w:rFonts w:ascii="Times New Roman" w:hAnsi="Times New Roman" w:cs="Times New Roman"/>
-          <w:sz w:val="21"/>
-          <w:szCs w:val="21"/>
-        </w:rPr>
-        <w:t>.</w:t>
-      </w:r>
-    </w:p>
-    <w:p>
-      <w:pPr>
-        <w:rPr>
-          <w:rFonts w:ascii="Times New Roman" w:hAnsi="Times New Roman" w:cs="Times New Roman"/>
-          <w:sz w:val="21"/>
-          <w:szCs w:val="21"/>
-        </w:rPr>
-      </w:pPr>
-    </w:p>
-    <w:p>
-      <w:pPr>
-        <w:rPr>
-          <w:rFonts w:ascii="Times New Roman" w:hAnsi="Times New Roman" w:cs="Times New Roman" w:hint="eastAsia"/>
-          <w:sz w:val="21"/>
-          <w:szCs w:val="21"/>
-        </w:rPr>
-      </w:pPr>
-      <w:r>
-        <w:rPr>
-          <w:rFonts w:ascii="Times New Roman" w:hAnsi="Times New Roman" w:cs="Times New Roman"/>
-          <w:sz w:val="21"/>
-          <w:szCs w:val="21"/>
-        </w:rPr>
-        <w:t>U</w:t>
-      </w:r>
-      <w:r>
-        <w:rPr>
-          <w:rFonts w:ascii="Times New Roman" w:hAnsi="Times New Roman" w:cs="Times New Roman"/>
-          <w:sz w:val="21"/>
-          <w:szCs w:val="21"/>
-        </w:rPr>
-        <w:t>nit testing</w:t>
-      </w:r>
-    </w:p>
-    <w:p>
-      <w:pPr>
-        <w:rPr>
-          <w:rFonts w:ascii="Times New Roman" w:hAnsi="Times New Roman" w:cs="Times New Roman"/>
-          <w:sz w:val="21"/>
-          <w:szCs w:val="21"/>
-        </w:rPr>
-      </w:pPr>
-      <w:r>
-        <w:rPr>
-          <w:rFonts w:ascii="Times New Roman" w:hAnsi="Times New Roman" w:cs="Times New Roman"/>
-          <w:sz w:val="21"/>
-          <w:szCs w:val="21"/>
-        </w:rPr>
-        <w:t>The data and business logic are in the View</w:t>
-      </w:r>
-      <w:r>
-        <w:rPr>
-          <w:rFonts w:ascii="Times New Roman" w:hAnsi="Times New Roman" w:cs="Times New Roman"/>
-          <w:sz w:val="21"/>
-          <w:szCs w:val="21"/>
-        </w:rPr>
-        <w:t xml:space="preserve"> </w:t>
-      </w:r>
-      <w:r>
-        <w:rPr>
-          <w:rFonts w:ascii="Times New Roman" w:hAnsi="Times New Roman" w:cs="Times New Roman"/>
-          <w:sz w:val="21"/>
-          <w:szCs w:val="21"/>
-        </w:rPr>
         <w:t xml:space="preserve">Model, and the UI is the focus of the view. </w:t>
       </w:r>
       <w:r>
@@ -2163,15 +2007,6 @@
       <w:pPr>
         <w:rPr>
           <w:rFonts w:ascii="Times New Roman" w:hAnsi="Times New Roman" w:cs="Times New Roman"/>
-          <w:sz w:val="21"/>
-          <w:szCs w:val="21"/>
-        </w:rPr>
-      </w:pPr>
-    </w:p>
-    <w:p>
-      <w:pPr>
-        <w:rPr>
-          <w:rFonts w:ascii="Times New Roman" w:hAnsi="Times New Roman" w:cs="Times New Roman" w:hint="eastAsia"/>
           <w:sz w:val="21"/>
           <w:szCs w:val="21"/>
         </w:rPr>
@@ -2182,19 +2017,13 @@
     <w:p>
       <w:pPr>
         <w:rPr>
-          <w:rFonts w:ascii="Times New Roman" w:hAnsi="Times New Roman" w:cs="Times New Roman" w:hint="eastAsia"/>
-          <w:sz w:val="21"/>
-          <w:szCs w:val="21"/>
-        </w:rPr>
-      </w:pPr>
-    </w:p>
-    <w:p>
-      <w:pPr>
-        <w:rPr>
-          <w:rFonts w:hint="eastAsia"/>
-        </w:rPr>
-      </w:pPr>
-    </w:p>
+          <w:rFonts w:ascii="Times New Roman" w:hAnsi="Times New Roman" w:cs="Times New Roman"/>
+          <w:sz w:val="21"/>
+          <w:szCs w:val="21"/>
+        </w:rPr>
+      </w:pPr>
+    </w:p>
+    <w:p/>
     <w:sectPr>
       <w:pgSz w:w="11906" w:h="16838"/>
       <w:pgMar w:top="1440" w:right="1800" w:bottom="1440" w:left="1800" w:header="851" w:footer="992" w:gutter="0"/>

</xml_diff>